<commit_message>
uploaded the files of yesterday
</commit_message>
<xml_diff>
--- a/files/Matières/LLCE/T1/012 LLCE Méthodologie du savoir traduire du 24 09 2020 (exercices).docx
+++ b/files/Matières/LLCE/T1/012 LLCE Méthodologie du savoir traduire du 24 09 2020 (exercices).docx
@@ -8,14 +8,12 @@
           <w:lang w:val="en-GB"/>
         </w:rPr>
       </w:pPr>
-      <w:proofErr w:type="gramStart"/>
       <w:r>
         <w:rPr>
           <w:lang w:val="en-GB"/>
         </w:rPr>
         <w:t>II :</w:t>
       </w:r>
-      <w:proofErr w:type="gramEnd"/>
     </w:p>
     <w:p>
       <w:pPr>
@@ -237,11 +235,9 @@
             <w:r>
               <w:t xml:space="preserve">Il ne tarda pas à se rendre </w:t>
             </w:r>
-            <w:proofErr w:type="spellStart"/>
-            <w:r>
-              <w:t>conte</w:t>
-            </w:r>
-            <w:proofErr w:type="spellEnd"/>
+            <w:r>
+              <w:t>compte</w:t>
+            </w:r>
             <w:r>
               <w:t xml:space="preserve"> de son erre</w:t>
             </w:r>
@@ -516,15 +512,7 @@
               </w:numPr>
             </w:pPr>
             <w:r>
-              <w:t xml:space="preserve">Il </w:t>
-            </w:r>
-            <w:proofErr w:type="spellStart"/>
-            <w:r>
-              <w:t>eu</w:t>
-            </w:r>
-            <w:proofErr w:type="spellEnd"/>
-            <w:r>
-              <w:t xml:space="preserve"> fait un sourire machinal.</w:t>
+              <w:t>Il eu fait un sourire machinal.</w:t>
             </w:r>
           </w:p>
         </w:tc>
@@ -569,21 +557,7 @@
               <w:rPr>
                 <w:lang w:val="en-GB"/>
               </w:rPr>
-              <w:t xml:space="preserve"> </w:t>
-            </w:r>
-            <w:proofErr w:type="gramStart"/>
-            <w:r>
-              <w:rPr>
-                <w:lang w:val="en-GB"/>
-              </w:rPr>
-              <w:t>I’ll</w:t>
-            </w:r>
-            <w:proofErr w:type="gramEnd"/>
-            <w:r>
-              <w:rPr>
-                <w:lang w:val="en-GB"/>
-              </w:rPr>
-              <w:t xml:space="preserve"> tell him as soon as he arrives.</w:t>
+              <w:t xml:space="preserve"> I’ll tell him as soon as he arrives.</w:t>
             </w:r>
           </w:p>
           <w:p>
@@ -671,15 +645,7 @@
               </w:numPr>
             </w:pPr>
             <w:r>
-              <w:t xml:space="preserve">Je lui dirai dès </w:t>
-            </w:r>
-            <w:proofErr w:type="spellStart"/>
-            <w:r>
-              <w:t>sont</w:t>
-            </w:r>
-            <w:proofErr w:type="spellEnd"/>
-            <w:r>
-              <w:t xml:space="preserve"> arrivé.</w:t>
+              <w:t>Je lui dirai dès son arrivé.</w:t>
             </w:r>
           </w:p>
           <w:p>
@@ -691,15 +657,7 @@
               </w:numPr>
             </w:pPr>
             <w:r>
-              <w:t xml:space="preserve">Ils sourirent à </w:t>
-            </w:r>
-            <w:proofErr w:type="spellStart"/>
-            <w:r>
-              <w:t>sont</w:t>
-            </w:r>
-            <w:proofErr w:type="spellEnd"/>
-            <w:r>
-              <w:t xml:space="preserve"> passage.</w:t>
+              <w:t>Ils sourirent à son passage.</w:t>
             </w:r>
           </w:p>
         </w:tc>
@@ -1068,13 +1026,7 @@
         </w:numPr>
       </w:pPr>
       <w:r>
-        <w:t>A</w:t>
-      </w:r>
-      <w:r>
-        <w:t xml:space="preserve"> toute allure</w:t>
-      </w:r>
-      <w:r>
-        <w:t>, ils ont traversé le parc.</w:t>
+        <w:t>A toute allure, ils ont traversé le parc.</w:t>
       </w:r>
     </w:p>
     <w:p>
@@ -1146,7 +1098,13 @@
         </w:numPr>
       </w:pPr>
       <w:r>
-        <w:t>Elle fut au bord des larmes dès qu’elle entendu des mots si cruels.</w:t>
+        <w:t xml:space="preserve">Elle fut au bord des larmes </w:t>
+      </w:r>
+      <w:r>
+        <w:t>en entendant</w:t>
+      </w:r>
+      <w:r>
+        <w:t xml:space="preserve"> des mots si cruels.</w:t>
       </w:r>
     </w:p>
     <w:p>
@@ -1170,7 +1128,13 @@
         </w:numPr>
       </w:pPr>
       <w:r>
-        <w:t>Les charges envers lui sons sans fin.</w:t>
+        <w:t>Les charges</w:t>
+      </w:r>
+      <w:r>
+        <w:t xml:space="preserve"> retenues contre lui sons sans fondement</w:t>
+      </w:r>
+      <w:r>
+        <w:t>.</w:t>
       </w:r>
     </w:p>
     <w:p>
@@ -1207,7 +1171,13 @@
         </w:numPr>
       </w:pPr>
       <w:r>
-        <w:t>C’est quand tout commença à dérailler.</w:t>
+        <w:t>C’est</w:t>
+      </w:r>
+      <w:r>
+        <w:t xml:space="preserve"> là que tout à commencer</w:t>
+      </w:r>
+      <w:r>
+        <w:t xml:space="preserve"> à dérailler.</w:t>
       </w:r>
     </w:p>
     <w:p>
@@ -1219,7 +1189,13 @@
         </w:numPr>
       </w:pPr>
       <w:r>
-        <w:t>On sais que c’est un escroc, mais il reste toujours en règle.</w:t>
+        <w:t xml:space="preserve">On sais que c’est un escroc, mais il reste toujours en </w:t>
+      </w:r>
+      <w:r>
+        <w:t>marge de la loi</w:t>
+      </w:r>
+      <w:r>
+        <w:t>.</w:t>
       </w:r>
     </w:p>
     <w:p>
@@ -1288,6 +1264,9 @@
       <w:r>
         <w:t>Parking interdit</w:t>
       </w:r>
+      <w:r>
+        <w:t>/défense de stationner/stationnement interdit</w:t>
+      </w:r>
     </w:p>
     <w:p>
       <w:pPr>
@@ -1298,7 +1277,7 @@
         </w:numPr>
       </w:pPr>
       <w:r>
-        <w:t>Patrons seulement</w:t>
+        <w:t>Clients uniquement</w:t>
       </w:r>
     </w:p>
     <w:p>
@@ -1340,7 +1319,7 @@
         </w:numPr>
       </w:pPr>
       <w:r>
-        <w:t xml:space="preserve"> , Je ne me sent pas de me jeter dans la gueule du loup.</w:t>
+        <w:t>Je ne me sent pas de me jeter dans la gueule du loup.</w:t>
       </w:r>
     </w:p>
     <w:p>
@@ -1352,7 +1331,7 @@
         </w:numPr>
       </w:pPr>
       <w:r>
-        <w:t xml:space="preserve"> Désolé, mais j’ai d’autres chats à fouetter.</w:t>
+        <w:t>Désolé, mais j’ai d’autres chats à fouetter.</w:t>
       </w:r>
     </w:p>
     <w:p>
@@ -1364,7 +1343,7 @@
         </w:numPr>
       </w:pPr>
       <w:r>
-        <w:t xml:space="preserve"> C’est simple comme bonjour</w:t>
+        <w:t>C’est simple comme bonjour</w:t>
       </w:r>
     </w:p>
     <w:p>
@@ -1378,6 +1357,9 @@
       <w:r>
         <w:t>Appelons un chat un chat et un chien un chien. Arrête de fourrer ton nez partout.</w:t>
       </w:r>
+      <w:r>
+        <w:t xml:space="preserve"> Tu ne devrais pas manger dans tous les râteliers.</w:t>
+      </w:r>
     </w:p>
     <w:p>
       <w:pPr>
@@ -1390,32 +1372,20 @@
       <w:r>
         <w:t xml:space="preserve">Il travaille comme un chien. </w:t>
       </w:r>
-    </w:p>
-    <w:p/>
-    <w:p>
-      <w:r>
-        <w:t>TLPSALADE</w:t>
-      </w:r>
-    </w:p>
-    <w:p/>
+      <w:r>
+        <w:t xml:space="preserve">Mon œil ! C’est sa femme qui fait bouillir la marmite pendant qu’il jette l’argent par la fenêtre. </w:t>
+      </w:r>
+    </w:p>
     <w:p>
       <w:pPr>
         <w:pStyle w:val="Paragraphedeliste"/>
         <w:numPr>
           <w:ilvl w:val="0"/>
-          <w:numId w:val="5"/>
+          <w:numId w:val="4"/>
         </w:numPr>
       </w:pPr>
       <w:r>
-        <w:t xml:space="preserve">Un homme averti en </w:t>
-      </w:r>
-      <w:proofErr w:type="spellStart"/>
-      <w:r>
-        <w:t>vaux</w:t>
-      </w:r>
-      <w:proofErr w:type="spellEnd"/>
-      <w:r>
-        <w:t xml:space="preserve"> deux.</w:t>
+        <w:t>Restons soudés on n’est pas encore sorti de l’auberge (on n’est pas encore tiré d’affaire)</w:t>
       </w:r>
     </w:p>
     <w:p>
@@ -1423,11 +1393,17 @@
         <w:pStyle w:val="Paragraphedeliste"/>
         <w:numPr>
           <w:ilvl w:val="0"/>
-          <w:numId w:val="5"/>
+          <w:numId w:val="4"/>
         </w:numPr>
       </w:pPr>
       <w:r>
-        <w:t>D</w:t>
+        <w:t xml:space="preserve">Des oiseaux d’une même plume se </w:t>
+      </w:r>
+      <w:r>
+        <w:t>regroupent</w:t>
+      </w:r>
+      <w:r>
+        <w:t>.</w:t>
       </w:r>
     </w:p>
     <w:p>
@@ -1435,10 +1411,14 @@
         <w:pStyle w:val="Paragraphedeliste"/>
         <w:numPr>
           <w:ilvl w:val="0"/>
-          <w:numId w:val="5"/>
+          <w:numId w:val="4"/>
         </w:numPr>
       </w:pPr>
-    </w:p>
+      <w:r>
+        <w:t>C’est dans le besoin que l’on reconnais un amis.</w:t>
+      </w:r>
+    </w:p>
+    <w:p/>
     <w:sectPr>
       <w:pgSz w:w="11906" w:h="16838"/>
       <w:pgMar w:top="1417" w:right="1417" w:bottom="1417" w:left="1417" w:header="708" w:footer="708" w:gutter="0"/>

</xml_diff>